<commit_message>
cai dat express chay thong bao xin chao
</commit_message>
<xml_diff>
--- a/B1900241_phanthaihien_lab1-2.docx
+++ b/B1900241_phanthaihien_lab1-2.docx
@@ -2,6 +2,19 @@
 <file path=word/document.xml><?xml version="1.0" encoding="utf-8"?>
 <w:document xmlns:wpc="http://schemas.microsoft.com/office/word/2010/wordprocessingCanvas" xmlns:mc="http://schemas.openxmlformats.org/markup-compatibility/2006" xmlns:o="urn:schemas-microsoft-com:office:office" xmlns:r="http://schemas.openxmlformats.org/officeDocument/2006/relationships" xmlns:m="http://schemas.openxmlformats.org/officeDocument/2006/math" xmlns:v="urn:schemas-microsoft-com:vml" xmlns:wp14="http://schemas.microsoft.com/office/word/2010/wordprocessingDrawing" xmlns:wp="http://schemas.openxmlformats.org/drawingml/2006/wordprocessingDrawing" xmlns:w10="urn:schemas-microsoft-com:office:word" xmlns:w="http://schemas.openxmlformats.org/wordprocessingml/2006/main" xmlns:w14="http://schemas.microsoft.com/office/word/2010/wordml" xmlns:w15="http://schemas.microsoft.com/office/word/2012/wordml" xmlns:wpg="http://schemas.microsoft.com/office/word/2010/wordprocessingGroup" xmlns:wpi="http://schemas.microsoft.com/office/word/2010/wordprocessingInk" xmlns:wne="http://schemas.microsoft.com/office/word/2006/wordml" xmlns:wps="http://schemas.microsoft.com/office/word/2010/wordprocessingShape" mc:Ignorable="w14 w15 wp14">
   <w:body>
+    <w:p>
+      <w:pPr>
+        <w:rPr>
+          <w:noProof/>
+        </w:rPr>
+      </w:pPr>
+      <w:r>
+        <w:rPr>
+          <w:noProof/>
+        </w:rPr>
+        <w:t>Khởi tạo dự án</w:t>
+      </w:r>
+    </w:p>
     <w:p>
       <w:r>
         <w:rPr>
@@ -32,6 +45,213 @@
                     <a:xfrm>
                       <a:off x="0" y="0"/>
                       <a:ext cx="6120765" cy="3442970"/>
+                    </a:xfrm>
+                    <a:prstGeom prst="rect">
+                      <a:avLst/>
+                    </a:prstGeom>
+                  </pic:spPr>
+                </pic:pic>
+              </a:graphicData>
+            </a:graphic>
+          </wp:inline>
+        </w:drawing>
+      </w:r>
+    </w:p>
+    <w:p>
+      <w:r>
+        <w:t>Lưu trữ trên git</w:t>
+      </w:r>
+    </w:p>
+    <w:p>
+      <w:r>
+        <w:rPr>
+          <w:noProof/>
+        </w:rPr>
+        <w:drawing>
+          <wp:inline distT="0" distB="0" distL="0" distR="0" wp14:anchorId="06C96322" wp14:editId="06A70F63">
+            <wp:extent cx="6120765" cy="3442970"/>
+            <wp:effectExtent l="0" t="0" r="0" b="5080"/>
+            <wp:docPr id="2" name="Picture 2"/>
+            <wp:cNvGraphicFramePr>
+              <a:graphicFrameLocks xmlns:a="http://schemas.openxmlformats.org/drawingml/2006/main" noChangeAspect="1"/>
+            </wp:cNvGraphicFramePr>
+            <a:graphic xmlns:a="http://schemas.openxmlformats.org/drawingml/2006/main">
+              <a:graphicData uri="http://schemas.openxmlformats.org/drawingml/2006/picture">
+                <pic:pic xmlns:pic="http://schemas.openxmlformats.org/drawingml/2006/picture">
+                  <pic:nvPicPr>
+                    <pic:cNvPr id="1" name=""/>
+                    <pic:cNvPicPr/>
+                  </pic:nvPicPr>
+                  <pic:blipFill>
+                    <a:blip r:embed="rId5"/>
+                    <a:stretch>
+                      <a:fillRect/>
+                    </a:stretch>
+                  </pic:blipFill>
+                  <pic:spPr>
+                    <a:xfrm>
+                      <a:off x="0" y="0"/>
+                      <a:ext cx="6120765" cy="3442970"/>
+                    </a:xfrm>
+                    <a:prstGeom prst="rect">
+                      <a:avLst/>
+                    </a:prstGeom>
+                  </pic:spPr>
+                </pic:pic>
+              </a:graphicData>
+            </a:graphic>
+          </wp:inline>
+        </w:drawing>
+      </w:r>
+    </w:p>
+    <w:p/>
+    <w:p/>
+    <w:p/>
+    <w:p/>
+    <w:p/>
+    <w:p/>
+    <w:p/>
+    <w:p/>
+    <w:p/>
+    <w:p/>
+    <w:p>
+      <w:r>
+        <w:lastRenderedPageBreak/>
+        <w:t>App.js</w:t>
+      </w:r>
+    </w:p>
+    <w:p>
+      <w:r>
+        <w:rPr>
+          <w:noProof/>
+        </w:rPr>
+        <w:drawing>
+          <wp:inline distT="0" distB="0" distL="0" distR="0" wp14:anchorId="48863A23" wp14:editId="5BE08FCD">
+            <wp:extent cx="6029865" cy="3489016"/>
+            <wp:effectExtent l="0" t="0" r="0" b="0"/>
+            <wp:docPr id="3" name="Picture 3"/>
+            <wp:cNvGraphicFramePr>
+              <a:graphicFrameLocks xmlns:a="http://schemas.openxmlformats.org/drawingml/2006/main" noChangeAspect="1"/>
+            </wp:cNvGraphicFramePr>
+            <a:graphic xmlns:a="http://schemas.openxmlformats.org/drawingml/2006/main">
+              <a:graphicData uri="http://schemas.openxmlformats.org/drawingml/2006/picture">
+                <pic:pic xmlns:pic="http://schemas.openxmlformats.org/drawingml/2006/picture">
+                  <pic:nvPicPr>
+                    <pic:cNvPr id="1" name=""/>
+                    <pic:cNvPicPr/>
+                  </pic:nvPicPr>
+                  <pic:blipFill rotWithShape="1">
+                    <a:blip r:embed="rId6"/>
+                    <a:srcRect r="52503" b="51142"/>
+                    <a:stretch/>
+                  </pic:blipFill>
+                  <pic:spPr bwMode="auto">
+                    <a:xfrm>
+                      <a:off x="0" y="0"/>
+                      <a:ext cx="6037458" cy="3493409"/>
+                    </a:xfrm>
+                    <a:prstGeom prst="rect">
+                      <a:avLst/>
+                    </a:prstGeom>
+                    <a:ln>
+                      <a:noFill/>
+                    </a:ln>
+                    <a:extLst>
+                      <a:ext uri="{53640926-AAD7-44D8-BBD7-CCE9431645EC}">
+                        <a14:shadowObscured xmlns:a14="http://schemas.microsoft.com/office/drawing/2010/main"/>
+                      </a:ext>
+                    </a:extLst>
+                  </pic:spPr>
+                </pic:pic>
+              </a:graphicData>
+            </a:graphic>
+          </wp:inline>
+        </w:drawing>
+      </w:r>
+    </w:p>
+    <w:p>
+      <w:r>
+        <w:t>Server.js</w:t>
+      </w:r>
+    </w:p>
+    <w:p>
+      <w:r>
+        <w:rPr>
+          <w:noProof/>
+        </w:rPr>
+        <w:drawing>
+          <wp:inline distT="0" distB="0" distL="0" distR="0" wp14:anchorId="2838A00D" wp14:editId="768AE0EB">
+            <wp:extent cx="4657725" cy="1409700"/>
+            <wp:effectExtent l="0" t="0" r="9525" b="0"/>
+            <wp:docPr id="4" name="Picture 4"/>
+            <wp:cNvGraphicFramePr>
+              <a:graphicFrameLocks xmlns:a="http://schemas.openxmlformats.org/drawingml/2006/main" noChangeAspect="1"/>
+            </wp:cNvGraphicFramePr>
+            <a:graphic xmlns:a="http://schemas.openxmlformats.org/drawingml/2006/main">
+              <a:graphicData uri="http://schemas.openxmlformats.org/drawingml/2006/picture">
+                <pic:pic xmlns:pic="http://schemas.openxmlformats.org/drawingml/2006/picture">
+                  <pic:nvPicPr>
+                    <pic:cNvPr id="1" name=""/>
+                    <pic:cNvPicPr/>
+                  </pic:nvPicPr>
+                  <pic:blipFill>
+                    <a:blip r:embed="rId7"/>
+                    <a:stretch>
+                      <a:fillRect/>
+                    </a:stretch>
+                  </pic:blipFill>
+                  <pic:spPr>
+                    <a:xfrm>
+                      <a:off x="0" y="0"/>
+                      <a:ext cx="4657725" cy="1409700"/>
+                    </a:xfrm>
+                    <a:prstGeom prst="rect">
+                      <a:avLst/>
+                    </a:prstGeom>
+                  </pic:spPr>
+                </pic:pic>
+              </a:graphicData>
+            </a:graphic>
+          </wp:inline>
+        </w:drawing>
+      </w:r>
+    </w:p>
+    <w:p/>
+    <w:p>
+      <w:r>
+        <w:t>Index.js</w:t>
+      </w:r>
+    </w:p>
+    <w:p>
+      <w:r>
+        <w:rPr>
+          <w:noProof/>
+        </w:rPr>
+        <w:drawing>
+          <wp:inline distT="0" distB="0" distL="0" distR="0" wp14:anchorId="3DDACACF" wp14:editId="4B05CE2D">
+            <wp:extent cx="3295650" cy="1581150"/>
+            <wp:effectExtent l="0" t="0" r="0" b="0"/>
+            <wp:docPr id="5" name="Picture 5"/>
+            <wp:cNvGraphicFramePr>
+              <a:graphicFrameLocks xmlns:a="http://schemas.openxmlformats.org/drawingml/2006/main" noChangeAspect="1"/>
+            </wp:cNvGraphicFramePr>
+            <a:graphic xmlns:a="http://schemas.openxmlformats.org/drawingml/2006/main">
+              <a:graphicData uri="http://schemas.openxmlformats.org/drawingml/2006/picture">
+                <pic:pic xmlns:pic="http://schemas.openxmlformats.org/drawingml/2006/picture">
+                  <pic:nvPicPr>
+                    <pic:cNvPr id="1" name=""/>
+                    <pic:cNvPicPr/>
+                  </pic:nvPicPr>
+                  <pic:blipFill>
+                    <a:blip r:embed="rId8"/>
+                    <a:stretch>
+                      <a:fillRect/>
+                    </a:stretch>
+                  </pic:blipFill>
+                  <pic:spPr>
+                    <a:xfrm>
+                      <a:off x="0" y="0"/>
+                      <a:ext cx="3295650" cy="1581150"/>
                     </a:xfrm>
                     <a:prstGeom prst="rect">
                       <a:avLst/>

</xml_diff>

<commit_message>
dinh nghua cac route cho tai nghuyen contact
</commit_message>
<xml_diff>
--- a/B1900241_phanthaihien_lab1-2.docx
+++ b/B1900241_phanthaihien_lab1-2.docx
@@ -252,6 +252,105 @@
                     <a:xfrm>
                       <a:off x="0" y="0"/>
                       <a:ext cx="3295650" cy="1581150"/>
+                    </a:xfrm>
+                    <a:prstGeom prst="rect">
+                      <a:avLst/>
+                    </a:prstGeom>
+                  </pic:spPr>
+                </pic:pic>
+              </a:graphicData>
+            </a:graphic>
+          </wp:inline>
+        </w:drawing>
+      </w:r>
+    </w:p>
+    <w:p/>
+    <w:p>
+      <w:r>
+        <w:t>Contact.controllers.js</w:t>
+      </w:r>
+    </w:p>
+    <w:p/>
+    <w:p>
+      <w:r>
+        <w:rPr>
+          <w:noProof/>
+        </w:rPr>
+        <w:lastRenderedPageBreak/>
+        <w:drawing>
+          <wp:inline distT="0" distB="0" distL="0" distR="0" wp14:anchorId="43764626" wp14:editId="5678CEF1">
+            <wp:extent cx="3971925" cy="4200525"/>
+            <wp:effectExtent l="0" t="0" r="9525" b="9525"/>
+            <wp:docPr id="6" name="Picture 6"/>
+            <wp:cNvGraphicFramePr>
+              <a:graphicFrameLocks xmlns:a="http://schemas.openxmlformats.org/drawingml/2006/main" noChangeAspect="1"/>
+            </wp:cNvGraphicFramePr>
+            <a:graphic xmlns:a="http://schemas.openxmlformats.org/drawingml/2006/main">
+              <a:graphicData uri="http://schemas.openxmlformats.org/drawingml/2006/picture">
+                <pic:pic xmlns:pic="http://schemas.openxmlformats.org/drawingml/2006/picture">
+                  <pic:nvPicPr>
+                    <pic:cNvPr id="1" name=""/>
+                    <pic:cNvPicPr/>
+                  </pic:nvPicPr>
+                  <pic:blipFill>
+                    <a:blip r:embed="rId9"/>
+                    <a:stretch>
+                      <a:fillRect/>
+                    </a:stretch>
+                  </pic:blipFill>
+                  <pic:spPr>
+                    <a:xfrm>
+                      <a:off x="0" y="0"/>
+                      <a:ext cx="3971925" cy="4200525"/>
+                    </a:xfrm>
+                    <a:prstGeom prst="rect">
+                      <a:avLst/>
+                    </a:prstGeom>
+                  </pic:spPr>
+                </pic:pic>
+              </a:graphicData>
+            </a:graphic>
+          </wp:inline>
+        </w:drawing>
+      </w:r>
+    </w:p>
+    <w:p/>
+    <w:p>
+      <w:r>
+        <w:t>Contact.routers.js</w:t>
+      </w:r>
+    </w:p>
+    <w:p>
+      <w:r>
+        <w:rPr>
+          <w:noProof/>
+        </w:rPr>
+        <w:lastRenderedPageBreak/>
+        <w:drawing>
+          <wp:inline distT="0" distB="0" distL="0" distR="0" wp14:anchorId="4C4F3E0A" wp14:editId="7D33C1B6">
+            <wp:extent cx="4981575" cy="5343525"/>
+            <wp:effectExtent l="0" t="0" r="9525" b="9525"/>
+            <wp:docPr id="7" name="Picture 7"/>
+            <wp:cNvGraphicFramePr>
+              <a:graphicFrameLocks xmlns:a="http://schemas.openxmlformats.org/drawingml/2006/main" noChangeAspect="1"/>
+            </wp:cNvGraphicFramePr>
+            <a:graphic xmlns:a="http://schemas.openxmlformats.org/drawingml/2006/main">
+              <a:graphicData uri="http://schemas.openxmlformats.org/drawingml/2006/picture">
+                <pic:pic xmlns:pic="http://schemas.openxmlformats.org/drawingml/2006/picture">
+                  <pic:nvPicPr>
+                    <pic:cNvPr id="1" name=""/>
+                    <pic:cNvPicPr/>
+                  </pic:nvPicPr>
+                  <pic:blipFill>
+                    <a:blip r:embed="rId10"/>
+                    <a:stretch>
+                      <a:fillRect/>
+                    </a:stretch>
+                  </pic:blipFill>
+                  <pic:spPr>
+                    <a:xfrm>
+                      <a:off x="0" y="0"/>
+                      <a:ext cx="4981575" cy="5343525"/>
                     </a:xfrm>
                     <a:prstGeom prst="rect">
                       <a:avLst/>

</xml_diff>

<commit_message>
cap nhat bai buoi 2
</commit_message>
<xml_diff>
--- a/B1900241_phanthaihien_lab1-2.docx
+++ b/B1900241_phanthaihien_lab1-2.docx
@@ -351,6 +351,55 @@
                     <a:xfrm>
                       <a:off x="0" y="0"/>
                       <a:ext cx="4981575" cy="5343525"/>
+                    </a:xfrm>
+                    <a:prstGeom prst="rect">
+                      <a:avLst/>
+                    </a:prstGeom>
+                  </pic:spPr>
+                </pic:pic>
+              </a:graphicData>
+            </a:graphic>
+          </wp:inline>
+        </w:drawing>
+      </w:r>
+    </w:p>
+    <w:p/>
+    <w:p>
+      <w:r>
+        <w:t>Cây thư mục hoàn thành buổi 1</w:t>
+      </w:r>
+    </w:p>
+    <w:p>
+      <w:r>
+        <w:rPr>
+          <w:noProof/>
+        </w:rPr>
+        <w:lastRenderedPageBreak/>
+        <w:drawing>
+          <wp:inline distT="0" distB="0" distL="0" distR="0" wp14:anchorId="57F4A036" wp14:editId="16E264FB">
+            <wp:extent cx="1543050" cy="3790950"/>
+            <wp:effectExtent l="0" t="0" r="0" b="0"/>
+            <wp:docPr id="8" name="Picture 8"/>
+            <wp:cNvGraphicFramePr>
+              <a:graphicFrameLocks xmlns:a="http://schemas.openxmlformats.org/drawingml/2006/main" noChangeAspect="1"/>
+            </wp:cNvGraphicFramePr>
+            <a:graphic xmlns:a="http://schemas.openxmlformats.org/drawingml/2006/main">
+              <a:graphicData uri="http://schemas.openxmlformats.org/drawingml/2006/picture">
+                <pic:pic xmlns:pic="http://schemas.openxmlformats.org/drawingml/2006/picture">
+                  <pic:nvPicPr>
+                    <pic:cNvPr id="1" name=""/>
+                    <pic:cNvPicPr/>
+                  </pic:nvPicPr>
+                  <pic:blipFill>
+                    <a:blip r:embed="rId11"/>
+                    <a:stretch>
+                      <a:fillRect/>
+                    </a:stretch>
+                  </pic:blipFill>
+                  <pic:spPr>
+                    <a:xfrm>
+                      <a:off x="0" y="0"/>
+                      <a:ext cx="1543050" cy="3790950"/>
                     </a:xfrm>
                     <a:prstGeom prst="rect">
                       <a:avLst/>

</xml_diff>